<commit_message>
Update Bike Sharing Demand_Description.docx
</commit_message>
<xml_diff>
--- a/Bike Sharing Demand_Description.docx
+++ b/Bike Sharing Demand_Description.docx
@@ -1,6 +1,6 @@
 
 <file path=word/document.xml><?xml version="1.0" encoding="utf-8"?>
-<w:document xmlns:wpc="http://schemas.microsoft.com/office/word/2010/wordprocessingCanvas" xmlns:cx="http://schemas.microsoft.com/office/drawing/2014/chartex" xmlns:cx1="http://schemas.microsoft.com/office/drawing/2015/9/8/chartex" xmlns:cx2="http://schemas.microsoft.com/office/drawing/2015/10/21/chartex" xmlns:cx3="http://schemas.microsoft.com/office/drawing/2016/5/9/chartex" xmlns:cx4="http://schemas.microsoft.com/office/drawing/2016/5/10/chartex" xmlns:cx5="http://schemas.microsoft.com/office/drawing/2016/5/11/chartex" xmlns:cx6="http://schemas.microsoft.com/office/drawing/2016/5/12/chartex" xmlns:cx7="http://schemas.microsoft.com/office/drawing/2016/5/13/chartex" xmlns:cx8="http://schemas.microsoft.com/office/drawing/2016/5/14/chartex" xmlns:mc="http://schemas.openxmlformats.org/markup-compatibility/2006" xmlns:aink="http://schemas.microsoft.com/office/drawing/2016/ink" xmlns:am3d="http://schemas.microsoft.com/office/drawing/2017/model3d" xmlns:o="urn:schemas-microsoft-com:office:office" xmlns:r="http://schemas.openxmlformats.org/officeDocument/2006/relationships" xmlns:m="http://schemas.openxmlformats.org/officeDocument/2006/math" xmlns:v="urn:schemas-microsoft-com:vml" xmlns:wp14="http://schemas.microsoft.com/office/word/2010/wordprocessingDrawing" xmlns:wp="http://schemas.openxmlformats.org/drawingml/2006/wordprocessingDrawing" xmlns:w10="urn:schemas-microsoft-com:office:word" xmlns:w="http://schemas.openxmlformats.org/wordprocessingml/2006/main" xmlns:w14="http://schemas.microsoft.com/office/word/2010/wordml" xmlns:w15="http://schemas.microsoft.com/office/word/2012/wordml" xmlns:w16cid="http://schemas.microsoft.com/office/word/2016/wordml/cid" xmlns:w16se="http://schemas.microsoft.com/office/word/2015/wordml/symex" xmlns:wpg="http://schemas.microsoft.com/office/word/2010/wordprocessingGroup" xmlns:wpi="http://schemas.microsoft.com/office/word/2010/wordprocessingInk" xmlns:wne="http://schemas.microsoft.com/office/word/2006/wordml" xmlns:wps="http://schemas.microsoft.com/office/word/2010/wordprocessingShape" mc:Ignorable="w14 w15 w16se w16cid wp14">
+<w:document xmlns:wpc="http://schemas.microsoft.com/office/word/2010/wordprocessingCanvas" xmlns:cx="http://schemas.microsoft.com/office/drawing/2014/chartex" xmlns:cx1="http://schemas.microsoft.com/office/drawing/2015/9/8/chartex" xmlns:cx2="http://schemas.microsoft.com/office/drawing/2015/10/21/chartex" xmlns:cx3="http://schemas.microsoft.com/office/drawing/2016/5/9/chartex" xmlns:cx4="http://schemas.microsoft.com/office/drawing/2016/5/10/chartex" xmlns:cx5="http://schemas.microsoft.com/office/drawing/2016/5/11/chartex" xmlns:cx6="http://schemas.microsoft.com/office/drawing/2016/5/12/chartex" xmlns:cx7="http://schemas.microsoft.com/office/drawing/2016/5/13/chartex" xmlns:cx8="http://schemas.microsoft.com/office/drawing/2016/5/14/chartex" xmlns:mc="http://schemas.openxmlformats.org/markup-compatibility/2006" xmlns:aink="http://schemas.microsoft.com/office/drawing/2016/ink" xmlns:am3d="http://schemas.microsoft.com/office/drawing/2017/model3d" xmlns:o="urn:schemas-microsoft-com:office:office" xmlns:r="http://schemas.openxmlformats.org/officeDocument/2006/relationships" xmlns:m="http://schemas.openxmlformats.org/officeDocument/2006/math" xmlns:v="urn:schemas-microsoft-com:vml" xmlns:wp14="http://schemas.microsoft.com/office/word/2010/wordprocessingDrawing" xmlns:wp="http://schemas.openxmlformats.org/drawingml/2006/wordprocessingDrawing" xmlns:w10="urn:schemas-microsoft-com:office:word" xmlns:w="http://schemas.openxmlformats.org/wordprocessingml/2006/main" xmlns:w14="http://schemas.microsoft.com/office/word/2010/wordml" xmlns:w15="http://schemas.microsoft.com/office/word/2012/wordml" xmlns:w16cex="http://schemas.microsoft.com/office/word/2018/wordml/cex" xmlns:w16cid="http://schemas.microsoft.com/office/word/2016/wordml/cid" xmlns:w16="http://schemas.microsoft.com/office/word/2018/wordml" xmlns:w16se="http://schemas.microsoft.com/office/word/2015/wordml/symex" xmlns:wpg="http://schemas.microsoft.com/office/word/2010/wordprocessingGroup" xmlns:wpi="http://schemas.microsoft.com/office/word/2010/wordprocessingInk" xmlns:wne="http://schemas.microsoft.com/office/word/2006/wordml" xmlns:wps="http://schemas.microsoft.com/office/word/2010/wordprocessingShape" mc:Ignorable="w14 w15 w16se w16cid w16 w16cex wp14">
   <w:body>
     <w:p>
       <w:pPr>
@@ -17,8 +17,18 @@
           <w:sz w:val="56"/>
           <w:szCs w:val="56"/>
         </w:rPr>
-        <w:t>Bike Sharing Demand</w:t>
-      </w:r>
+        <w:t xml:space="preserve">Bike Sharing </w:t>
+      </w:r>
+      <w:proofErr w:type="spellStart"/>
+      <w:r>
+        <w:rPr>
+          <w:b/>
+          <w:sz w:val="56"/>
+          <w:szCs w:val="56"/>
+        </w:rPr>
+        <w:t>Demand</w:t>
+      </w:r>
+      <w:proofErr w:type="spellEnd"/>
     </w:p>
     <w:p>
       <w:pPr>
@@ -37,8 +47,6 @@
           <w:szCs w:val="28"/>
         </w:rPr>
       </w:pPr>
-      <w:bookmarkStart w:id="0" w:name="_GoBack"/>
-      <w:bookmarkEnd w:id="0"/>
       <w:r>
         <w:rPr>
           <w:b/>
@@ -178,13 +186,29 @@
           <w:sz w:val="20"/>
         </w:rPr>
       </w:pPr>
-      <w:bookmarkStart w:id="1" w:name="_Hlk536213933"/>
-      <w:r>
-        <w:rPr>
-          <w:rFonts w:cstheme="minorHAnsi"/>
-          <w:sz w:val="20"/>
-        </w:rPr>
-        <w:t>Récupération du Dataset et les fichiers CSV contenant les informations relatives aux locations horaires de vélos</w:t>
+      <w:bookmarkStart w:id="0" w:name="_Hlk536213933"/>
+      <w:r>
+        <w:rPr>
+          <w:rFonts w:cstheme="minorHAnsi"/>
+          <w:sz w:val="20"/>
+        </w:rPr>
+        <w:t xml:space="preserve">Récupération du </w:t>
+      </w:r>
+      <w:proofErr w:type="spellStart"/>
+      <w:r>
+        <w:rPr>
+          <w:rFonts w:cstheme="minorHAnsi"/>
+          <w:sz w:val="20"/>
+        </w:rPr>
+        <w:t>Dataset</w:t>
+      </w:r>
+      <w:proofErr w:type="spellEnd"/>
+      <w:r>
+        <w:rPr>
+          <w:rFonts w:cstheme="minorHAnsi"/>
+          <w:sz w:val="20"/>
+        </w:rPr>
+        <w:t xml:space="preserve"> et les fichiers CSV contenant les informations relatives aux locations horaires de vélos</w:t>
       </w:r>
       <w:r>
         <w:rPr>
@@ -194,7 +218,7 @@
         <w:t>.</w:t>
       </w:r>
     </w:p>
-    <w:bookmarkEnd w:id="1"/>
+    <w:bookmarkEnd w:id="0"/>
     <w:p>
       <w:pPr>
         <w:pStyle w:val="SPuce2"/>
@@ -256,7 +280,23 @@
           <w:rFonts w:cstheme="minorHAnsi"/>
           <w:sz w:val="20"/>
         </w:rPr>
-        <w:t>Création des Scripts pour le chargement des données à partir des fichiers CSV dans des tables ORC du    Data Warehouse Hive.</w:t>
+        <w:t xml:space="preserve">Création des Scripts pour le chargement des données à partir des fichiers CSV dans des tables ORC du    Data Warehouse </w:t>
+      </w:r>
+      <w:proofErr w:type="spellStart"/>
+      <w:r>
+        <w:rPr>
+          <w:rFonts w:cstheme="minorHAnsi"/>
+          <w:sz w:val="20"/>
+        </w:rPr>
+        <w:t>Hive</w:t>
+      </w:r>
+      <w:proofErr w:type="spellEnd"/>
+      <w:r>
+        <w:rPr>
+          <w:rFonts w:cstheme="minorHAnsi"/>
+          <w:sz w:val="20"/>
+        </w:rPr>
+        <w:t>.</w:t>
       </w:r>
     </w:p>
     <w:p>
@@ -383,7 +423,7 @@
           <w:sz w:val="20"/>
         </w:rPr>
       </w:pPr>
-      <w:bookmarkStart w:id="2" w:name="_Hlk536218112"/>
+      <w:bookmarkStart w:id="1" w:name="_Hlk536218112"/>
       <w:r>
         <w:rPr>
           <w:rFonts w:cstheme="minorHAnsi"/>
@@ -392,7 +432,7 @@
         <w:t xml:space="preserve">Sauvegarde des résultats de traitement et de prédiction sous forme de fichiers CSV. </w:t>
       </w:r>
     </w:p>
-    <w:bookmarkEnd w:id="2"/>
+    <w:bookmarkEnd w:id="1"/>
     <w:p>
       <w:pPr>
         <w:pStyle w:val="SPuce2"/>
@@ -426,7 +466,23 @@
           <w:rFonts w:cstheme="minorHAnsi"/>
           <w:sz w:val="20"/>
         </w:rPr>
-        <w:t>Configuration des serveurs Zookeeper, Kafka et création du topic.</w:t>
+        <w:t xml:space="preserve">Configuration des serveurs </w:t>
+      </w:r>
+      <w:proofErr w:type="spellStart"/>
+      <w:r>
+        <w:rPr>
+          <w:rFonts w:cstheme="minorHAnsi"/>
+          <w:sz w:val="20"/>
+        </w:rPr>
+        <w:t>Zookeeper</w:t>
+      </w:r>
+      <w:proofErr w:type="spellEnd"/>
+      <w:r>
+        <w:rPr>
+          <w:rFonts w:cstheme="minorHAnsi"/>
+          <w:sz w:val="20"/>
+        </w:rPr>
+        <w:t>, Kafka et création du topic.</w:t>
       </w:r>
     </w:p>
     <w:p>
@@ -486,12 +542,21 @@
           <w:sz w:val="20"/>
         </w:rPr>
       </w:pPr>
-      <w:r>
-        <w:rPr>
-          <w:rFonts w:cstheme="minorHAnsi"/>
-          <w:sz w:val="20"/>
-        </w:rPr>
-        <w:t>Reporting.</w:t>
+      <w:proofErr w:type="spellStart"/>
+      <w:r>
+        <w:rPr>
+          <w:rFonts w:cstheme="minorHAnsi"/>
+          <w:sz w:val="20"/>
+        </w:rPr>
+        <w:t>Reporting</w:t>
+      </w:r>
+      <w:proofErr w:type="spellEnd"/>
+      <w:r>
+        <w:rPr>
+          <w:rFonts w:cstheme="minorHAnsi"/>
+          <w:sz w:val="20"/>
+        </w:rPr>
+        <w:t>.</w:t>
       </w:r>
     </w:p>
     <w:p>
@@ -658,8 +723,67 @@
           <w:rFonts w:cs="Arial"/>
           <w:sz w:val="20"/>
         </w:rPr>
-        <w:t>Cloudera, Hortonworks, Google Cloud Platform, Ecosystème Hadoop, Spark, Python, Scala, R, Zookeeper, Kafka, MongoDB, QlikView, Tableau, Scrum Agile, Diagramme de Gantt.</w:t>
-      </w:r>
+        <w:t xml:space="preserve">Cloudera, </w:t>
+      </w:r>
+      <w:proofErr w:type="spellStart"/>
+      <w:r>
+        <w:rPr>
+          <w:rFonts w:cs="Arial"/>
+          <w:sz w:val="20"/>
+        </w:rPr>
+        <w:t>Hortonworks</w:t>
+      </w:r>
+      <w:proofErr w:type="spellEnd"/>
+      <w:r>
+        <w:rPr>
+          <w:rFonts w:cs="Arial"/>
+          <w:sz w:val="20"/>
+        </w:rPr>
+        <w:t xml:space="preserve">, Google Cloud Platform, Ecosystème Hadoop, Spark, Python, Scala, R, </w:t>
+      </w:r>
+      <w:proofErr w:type="spellStart"/>
+      <w:r>
+        <w:rPr>
+          <w:rFonts w:cs="Arial"/>
+          <w:sz w:val="20"/>
+        </w:rPr>
+        <w:t>Zookeeper</w:t>
+      </w:r>
+      <w:proofErr w:type="spellEnd"/>
+      <w:r>
+        <w:rPr>
+          <w:rFonts w:cs="Arial"/>
+          <w:sz w:val="20"/>
+        </w:rPr>
+        <w:t xml:space="preserve">, Kafka, MongoDB, QlikView, Tableau, </w:t>
+      </w:r>
+      <w:r>
+        <w:rPr>
+          <w:rFonts w:cs="Arial"/>
+          <w:sz w:val="20"/>
+        </w:rPr>
+        <w:t xml:space="preserve">Microsoft Power BI, </w:t>
+      </w:r>
+      <w:r>
+        <w:rPr>
+          <w:rFonts w:cs="Arial"/>
+          <w:sz w:val="20"/>
+        </w:rPr>
+        <w:t>Scrum Agile, Diagramme de Gantt.</w:t>
+      </w:r>
+    </w:p>
+    <w:p>
+      <w:pPr>
+        <w:pStyle w:val="SPuce2"/>
+        <w:numPr>
+          <w:ilvl w:val="0"/>
+          <w:numId w:val="0"/>
+        </w:numPr>
+        <w:rPr>
+          <w:rFonts w:cs="Arial"/>
+          <w:sz w:val="20"/>
+        </w:rPr>
+      </w:pPr>
     </w:p>
     <w:sectPr>
       <w:pgSz w:w="11906" w:h="16838"/>
@@ -672,7 +796,7 @@
 </file>
 
 <file path=word/numbering.xml><?xml version="1.0" encoding="utf-8"?>
-<w:numbering xmlns:wpc="http://schemas.microsoft.com/office/word/2010/wordprocessingCanvas" xmlns:cx="http://schemas.microsoft.com/office/drawing/2014/chartex" xmlns:cx1="http://schemas.microsoft.com/office/drawing/2015/9/8/chartex" xmlns:cx2="http://schemas.microsoft.com/office/drawing/2015/10/21/chartex" xmlns:cx3="http://schemas.microsoft.com/office/drawing/2016/5/9/chartex" xmlns:cx4="http://schemas.microsoft.com/office/drawing/2016/5/10/chartex" xmlns:cx5="http://schemas.microsoft.com/office/drawing/2016/5/11/chartex" xmlns:cx6="http://schemas.microsoft.com/office/drawing/2016/5/12/chartex" xmlns:cx7="http://schemas.microsoft.com/office/drawing/2016/5/13/chartex" xmlns:cx8="http://schemas.microsoft.com/office/drawing/2016/5/14/chartex" xmlns:mc="http://schemas.openxmlformats.org/markup-compatibility/2006" xmlns:aink="http://schemas.microsoft.com/office/drawing/2016/ink" xmlns:am3d="http://schemas.microsoft.com/office/drawing/2017/model3d" xmlns:o="urn:schemas-microsoft-com:office:office" xmlns:r="http://schemas.openxmlformats.org/officeDocument/2006/relationships" xmlns:m="http://schemas.openxmlformats.org/officeDocument/2006/math" xmlns:v="urn:schemas-microsoft-com:vml" xmlns:wp14="http://schemas.microsoft.com/office/word/2010/wordprocessingDrawing" xmlns:wp="http://schemas.openxmlformats.org/drawingml/2006/wordprocessingDrawing" xmlns:w10="urn:schemas-microsoft-com:office:word" xmlns:w="http://schemas.openxmlformats.org/wordprocessingml/2006/main" xmlns:w14="http://schemas.microsoft.com/office/word/2010/wordml" xmlns:w15="http://schemas.microsoft.com/office/word/2012/wordml" xmlns:w16cid="http://schemas.microsoft.com/office/word/2016/wordml/cid" xmlns:w16se="http://schemas.microsoft.com/office/word/2015/wordml/symex" xmlns:wpg="http://schemas.microsoft.com/office/word/2010/wordprocessingGroup" xmlns:wpi="http://schemas.microsoft.com/office/word/2010/wordprocessingInk" xmlns:wne="http://schemas.microsoft.com/office/word/2006/wordml" xmlns:wps="http://schemas.microsoft.com/office/word/2010/wordprocessingShape" mc:Ignorable="w14 w15 w16se w16cid wp14">
+<w:numbering xmlns:wpc="http://schemas.microsoft.com/office/word/2010/wordprocessingCanvas" xmlns:cx="http://schemas.microsoft.com/office/drawing/2014/chartex" xmlns:cx1="http://schemas.microsoft.com/office/drawing/2015/9/8/chartex" xmlns:cx2="http://schemas.microsoft.com/office/drawing/2015/10/21/chartex" xmlns:cx3="http://schemas.microsoft.com/office/drawing/2016/5/9/chartex" xmlns:cx4="http://schemas.microsoft.com/office/drawing/2016/5/10/chartex" xmlns:cx5="http://schemas.microsoft.com/office/drawing/2016/5/11/chartex" xmlns:cx6="http://schemas.microsoft.com/office/drawing/2016/5/12/chartex" xmlns:cx7="http://schemas.microsoft.com/office/drawing/2016/5/13/chartex" xmlns:cx8="http://schemas.microsoft.com/office/drawing/2016/5/14/chartex" xmlns:mc="http://schemas.openxmlformats.org/markup-compatibility/2006" xmlns:aink="http://schemas.microsoft.com/office/drawing/2016/ink" xmlns:am3d="http://schemas.microsoft.com/office/drawing/2017/model3d" xmlns:o="urn:schemas-microsoft-com:office:office" xmlns:r="http://schemas.openxmlformats.org/officeDocument/2006/relationships" xmlns:m="http://schemas.openxmlformats.org/officeDocument/2006/math" xmlns:v="urn:schemas-microsoft-com:vml" xmlns:wp14="http://schemas.microsoft.com/office/word/2010/wordprocessingDrawing" xmlns:wp="http://schemas.openxmlformats.org/drawingml/2006/wordprocessingDrawing" xmlns:w10="urn:schemas-microsoft-com:office:word" xmlns:w="http://schemas.openxmlformats.org/wordprocessingml/2006/main" xmlns:w14="http://schemas.microsoft.com/office/word/2010/wordml" xmlns:w15="http://schemas.microsoft.com/office/word/2012/wordml" xmlns:w16cex="http://schemas.microsoft.com/office/word/2018/wordml/cex" xmlns:w16cid="http://schemas.microsoft.com/office/word/2016/wordml/cid" xmlns:w16="http://schemas.microsoft.com/office/word/2018/wordml" xmlns:w16se="http://schemas.microsoft.com/office/word/2015/wordml/symex" xmlns:wpg="http://schemas.microsoft.com/office/word/2010/wordprocessingGroup" xmlns:wpi="http://schemas.microsoft.com/office/word/2010/wordprocessingInk" xmlns:wne="http://schemas.microsoft.com/office/word/2006/wordml" xmlns:wps="http://schemas.microsoft.com/office/word/2010/wordprocessingShape" mc:Ignorable="w14 w15 w16se w16cid w16 w16cex wp14">
   <w:abstractNum w:abstractNumId="0" w15:restartNumberingAfterBreak="0">
     <w:nsid w:val="066F7B67"/>
     <w:multiLevelType w:val="hybridMultilevel"/>
@@ -911,7 +1035,7 @@
 </file>
 
 <file path=word/styles.xml><?xml version="1.0" encoding="utf-8"?>
-<w:styles xmlns:mc="http://schemas.openxmlformats.org/markup-compatibility/2006" xmlns:r="http://schemas.openxmlformats.org/officeDocument/2006/relationships" xmlns:w="http://schemas.openxmlformats.org/wordprocessingml/2006/main" xmlns:w14="http://schemas.microsoft.com/office/word/2010/wordml" xmlns:w15="http://schemas.microsoft.com/office/word/2012/wordml" xmlns:w16cid="http://schemas.microsoft.com/office/word/2016/wordml/cid" xmlns:w16se="http://schemas.microsoft.com/office/word/2015/wordml/symex" mc:Ignorable="w14 w15 w16se w16cid">
+<w:styles xmlns:mc="http://schemas.openxmlformats.org/markup-compatibility/2006" xmlns:r="http://schemas.openxmlformats.org/officeDocument/2006/relationships" xmlns:w="http://schemas.openxmlformats.org/wordprocessingml/2006/main" xmlns:w14="http://schemas.microsoft.com/office/word/2010/wordml" xmlns:w15="http://schemas.microsoft.com/office/word/2012/wordml" xmlns:w16cex="http://schemas.microsoft.com/office/word/2018/wordml/cex" xmlns:w16cid="http://schemas.microsoft.com/office/word/2016/wordml/cid" xmlns:w16="http://schemas.microsoft.com/office/word/2018/wordml" xmlns:w16se="http://schemas.microsoft.com/office/word/2015/wordml/symex" mc:Ignorable="w14 w15 w16se w16cid w16 w16cex">
   <w:docDefaults>
     <w:rPrDefault>
       <w:rPr>
@@ -1033,6 +1157,7 @@
     <w:lsdException w:name="HTML Sample" w:semiHidden="1" w:unhideWhenUsed="1"/>
     <w:lsdException w:name="HTML Typewriter" w:semiHidden="1" w:unhideWhenUsed="1"/>
     <w:lsdException w:name="HTML Variable" w:semiHidden="1" w:unhideWhenUsed="1"/>
+    <w:lsdException w:name="Normal Table" w:semiHidden="1" w:unhideWhenUsed="1"/>
     <w:lsdException w:name="annotation subject" w:semiHidden="1" w:unhideWhenUsed="1"/>
     <w:lsdException w:name="No List" w:semiHidden="1" w:unhideWhenUsed="1"/>
     <w:lsdException w:name="Outline List 1" w:semiHidden="1" w:unhideWhenUsed="1"/>
@@ -1079,8 +1204,10 @@
     <w:lsdException w:name="Table Subtle 2" w:semiHidden="1" w:unhideWhenUsed="1"/>
     <w:lsdException w:name="Table Web 1" w:semiHidden="1" w:unhideWhenUsed="1"/>
     <w:lsdException w:name="Table Web 2" w:semiHidden="1" w:unhideWhenUsed="1"/>
+    <w:lsdException w:name="Table Web 3" w:semiHidden="1" w:unhideWhenUsed="1"/>
     <w:lsdException w:name="Balloon Text" w:semiHidden="1" w:unhideWhenUsed="1"/>
     <w:lsdException w:name="Table Grid" w:uiPriority="39"/>
+    <w:lsdException w:name="Table Theme" w:semiHidden="1" w:unhideWhenUsed="1"/>
     <w:lsdException w:name="Placeholder Text" w:semiHidden="1"/>
     <w:lsdException w:name="No Spacing" w:uiPriority="1" w:qFormat="1"/>
     <w:lsdException w:name="Light Shading" w:uiPriority="60"/>
@@ -1309,6 +1436,7 @@
   <w:style w:type="character" w:default="1" w:styleId="DefaultParagraphFont">
     <w:name w:val="Default Paragraph Font"/>
     <w:uiPriority w:val="1"/>
+    <w:semiHidden/>
     <w:unhideWhenUsed/>
   </w:style>
   <w:style w:type="table" w:default="1" w:styleId="TableNormal">

</xml_diff>